<commit_message>
Tehnicka dokumentacija-neke stvari dodane
</commit_message>
<xml_diff>
--- a/Tehnicka dokumentacija/Tehnička dokumentacija.docx
+++ b/Tehnicka dokumentacija/Tehnička dokumentacija.docx
@@ -790,15 +790,15 @@
         <w:t xml:space="preserve">2.3 </w:t>
       </w:r>
       <w:r>
-        <w:t>Definicije, akronimi i kratice</w:t>
-      </w:r>
-    </w:p>
-    <w:p>
-      <w:r>
-        <w:rPr>
-          <w:highlight w:val="yellow"/>
-        </w:rPr>
-        <w:t>Popuni</w:t>
+        <w:t>Definicije</w:t>
+      </w:r>
+    </w:p>
+    <w:p>
+      <w:r>
+        <w:t>Osoba(Korisnik)-</w:t>
+      </w:r>
+      <w:r>
+        <w:t>može biti vlasnik ili zaposlenik u teretani, ovisno o tome koje podatke koristi prilikom prijave u aplikaciju.</w:t>
       </w:r>
     </w:p>
     <w:p/>
@@ -871,9 +871,85 @@
         <w:rPr>
           <w:rFonts w:ascii="Times New Roman" w:hAnsi="Times New Roman" w:cs="Times New Roman"/>
           <w:sz w:val="24"/>
+        </w:rPr>
+        <w:t>U nastavku ovog dokumenta će biti opisano sljedeće:</w:t>
+      </w:r>
+    </w:p>
+    <w:p>
+      <w:pPr>
+        <w:pStyle w:val="Odlomakpopisa"/>
+        <w:numPr>
+          <w:ilvl w:val="0"/>
+          <w:numId w:val="2"/>
+        </w:numPr>
+        <w:tabs>
+          <w:tab w:val="left" w:pos="673"/>
+        </w:tabs>
+        <w:spacing w:line="360" w:lineRule="auto"/>
+        <w:jc w:val="both"/>
+        <w:rPr>
+          <w:rFonts w:ascii="Times New Roman" w:hAnsi="Times New Roman" w:cs="Times New Roman"/>
+          <w:sz w:val="24"/>
+        </w:rPr>
+      </w:pPr>
+      <w:r>
+        <w:rPr>
+          <w:rFonts w:ascii="Times New Roman" w:hAnsi="Times New Roman" w:cs="Times New Roman"/>
+          <w:sz w:val="24"/>
+        </w:rPr>
+        <w:t>Opis aplikacije te perspektiva proizvoda</w:t>
+      </w:r>
+    </w:p>
+    <w:p>
+      <w:pPr>
+        <w:pStyle w:val="Odlomakpopisa"/>
+        <w:numPr>
+          <w:ilvl w:val="0"/>
+          <w:numId w:val="2"/>
+        </w:numPr>
+        <w:tabs>
+          <w:tab w:val="left" w:pos="673"/>
+        </w:tabs>
+        <w:spacing w:line="360" w:lineRule="auto"/>
+        <w:jc w:val="both"/>
+        <w:rPr>
+          <w:rFonts w:ascii="Times New Roman" w:hAnsi="Times New Roman" w:cs="Times New Roman"/>
+          <w:sz w:val="24"/>
+        </w:rPr>
+      </w:pPr>
+      <w:r>
+        <w:rPr>
+          <w:rFonts w:ascii="Times New Roman" w:hAnsi="Times New Roman" w:cs="Times New Roman"/>
+          <w:sz w:val="24"/>
+        </w:rPr>
+        <w:t>Funkcionalnosti aplikacije s detaljnijim opisima svake</w:t>
+      </w:r>
+    </w:p>
+    <w:p>
+      <w:pPr>
+        <w:pStyle w:val="Odlomakpopisa"/>
+        <w:numPr>
+          <w:ilvl w:val="0"/>
+          <w:numId w:val="2"/>
+        </w:numPr>
+        <w:tabs>
+          <w:tab w:val="left" w:pos="673"/>
+        </w:tabs>
+        <w:spacing w:line="360" w:lineRule="auto"/>
+        <w:jc w:val="both"/>
+        <w:rPr>
+          <w:rFonts w:ascii="Times New Roman" w:hAnsi="Times New Roman" w:cs="Times New Roman"/>
+          <w:sz w:val="24"/>
           <w:highlight w:val="yellow"/>
         </w:rPr>
-        <w:t>dodaj</w:t>
+      </w:pPr>
+      <w:r>
+        <w:rPr>
+          <w:rFonts w:ascii="Times New Roman" w:hAnsi="Times New Roman" w:cs="Times New Roman"/>
+          <w:sz w:val="24"/>
+          <w:highlight w:val="yellow"/>
+        </w:rPr>
+        <w:t>JOŠ DOVRŠI NA KRAJU</w:t>
       </w:r>
     </w:p>
     <w:p>
@@ -1083,8 +1159,6 @@
           </wp:inline>
         </w:drawing>
       </w:r>
-      <w:bookmarkStart w:id="0" w:name="_GoBack"/>
-      <w:bookmarkEnd w:id="0"/>
     </w:p>
     <w:p>
       <w:pPr>
@@ -1092,6 +1166,7 @@
         <w:spacing w:line="360" w:lineRule="auto"/>
       </w:pPr>
       <w:r>
+        <w:lastRenderedPageBreak/>
         <w:t xml:space="preserve">3.2 </w:t>
       </w:r>
       <w:r>
@@ -1165,7 +1240,6 @@
           <w:b/>
           <w:sz w:val="24"/>
         </w:rPr>
-        <w:lastRenderedPageBreak/>
         <w:t>Prijava zaposlenika</w:t>
       </w:r>
       <w:r>
@@ -1549,31 +1623,25 @@
       <w:r>
         <w:rPr>
           <w:rFonts w:ascii="Times New Roman" w:hAnsi="Times New Roman" w:cs="Times New Roman"/>
-          <w:sz w:val="24"/>
-          <w:highlight w:val="yellow"/>
-        </w:rPr>
-        <w:t>mjerenja</w:t>
-      </w:r>
-    </w:p>
-    <w:p>
-      <w:pPr>
-        <w:pStyle w:val="Podnaslovv"/>
-        <w:spacing w:line="360" w:lineRule="auto"/>
-        <w:rPr>
-          <w:rStyle w:val="5yl5"/>
-        </w:rPr>
-      </w:pPr>
-      <w:r>
-        <w:rPr>
-          <w:rStyle w:val="5yl5"/>
-        </w:rPr>
-        <w:t xml:space="preserve">3.3 </w:t>
-      </w:r>
-      <w:r>
-        <w:rPr>
-          <w:rStyle w:val="5yl5"/>
-        </w:rPr>
-        <w:t xml:space="preserve">Karakteristike korisnika </w:t>
+          <w:b/>
+          <w:sz w:val="24"/>
+        </w:rPr>
+        <w:t>Do</w:t>
+      </w:r>
+      <w:r>
+        <w:rPr>
+          <w:rFonts w:ascii="Times New Roman" w:hAnsi="Times New Roman" w:cs="Times New Roman"/>
+          <w:b/>
+          <w:sz w:val="24"/>
+        </w:rPr>
+        <w:t>davanje novog mjerenja za člana</w:t>
+      </w:r>
+      <w:r>
+        <w:rPr>
+          <w:rFonts w:ascii="Times New Roman" w:hAnsi="Times New Roman" w:cs="Times New Roman"/>
+          <w:sz w:val="24"/>
+        </w:rPr>
+        <w:t>- Zaposlenik dodaje nova mjerenja za člana ukoliko član želi pratiti svoj napredak kroz vrijeme provedeno u teretani.</w:t>
       </w:r>
     </w:p>
     <w:p>
@@ -1584,65 +1652,63 @@
         <w:spacing w:line="360" w:lineRule="auto"/>
         <w:jc w:val="both"/>
         <w:rPr>
+          <w:rFonts w:ascii="Times New Roman" w:hAnsi="Times New Roman" w:cs="Times New Roman"/>
+          <w:sz w:val="24"/>
+        </w:rPr>
+      </w:pPr>
+      <w:r>
+        <w:rPr>
+          <w:rFonts w:ascii="Times New Roman" w:hAnsi="Times New Roman" w:cs="Times New Roman"/>
+          <w:b/>
+          <w:sz w:val="24"/>
+        </w:rPr>
+        <w:lastRenderedPageBreak/>
+        <w:t>Pregledavanje prethodnih mjerenja</w:t>
+      </w:r>
+      <w:r>
+        <w:rPr>
+          <w:rFonts w:ascii="Times New Roman" w:hAnsi="Times New Roman" w:cs="Times New Roman"/>
+          <w:b/>
+          <w:sz w:val="24"/>
+        </w:rPr>
+        <w:t>-</w:t>
+      </w:r>
+      <w:r>
+        <w:rPr>
+          <w:rFonts w:ascii="Times New Roman" w:hAnsi="Times New Roman" w:cs="Times New Roman"/>
+          <w:sz w:val="24"/>
+        </w:rPr>
+        <w:t>Zaposlenik pregledava prethodna mjerenja za pojedinog člana.</w:t>
+      </w:r>
+    </w:p>
+    <w:p>
+      <w:pPr>
+        <w:pStyle w:val="Podnaslovv"/>
+        <w:spacing w:line="360" w:lineRule="auto"/>
+        <w:rPr>
           <w:rStyle w:val="5yl5"/>
-          <w:rFonts w:ascii="Times New Roman" w:hAnsi="Times New Roman" w:cs="Times New Roman"/>
-          <w:sz w:val="24"/>
-        </w:rPr>
-      </w:pPr>
-      <w:r>
+        </w:rPr>
+      </w:pPr>
+    </w:p>
+    <w:p>
+      <w:pPr>
+        <w:pStyle w:val="Podnaslovv"/>
+        <w:spacing w:line="360" w:lineRule="auto"/>
         <w:rPr>
           <w:rStyle w:val="5yl5"/>
-          <w:rFonts w:ascii="Times New Roman" w:hAnsi="Times New Roman" w:cs="Times New Roman"/>
-          <w:sz w:val="24"/>
-        </w:rPr>
-        <w:tab/>
-      </w:r>
+        </w:rPr>
+      </w:pPr>
       <w:r>
         <w:rPr>
           <w:rStyle w:val="5yl5"/>
-          <w:rFonts w:ascii="Times New Roman" w:hAnsi="Times New Roman" w:cs="Times New Roman"/>
-          <w:sz w:val="24"/>
-        </w:rPr>
-        <w:t xml:space="preserve">Za korištenje </w:t>
+        </w:rPr>
+        <w:t xml:space="preserve">3.3 </w:t>
       </w:r>
       <w:r>
         <w:rPr>
           <w:rStyle w:val="5yl5"/>
-          <w:rFonts w:ascii="Times New Roman" w:hAnsi="Times New Roman" w:cs="Times New Roman"/>
-          <w:sz w:val="24"/>
-        </w:rPr>
-        <w:t>aplikacije</w:t>
-      </w:r>
-      <w:r>
-        <w:rPr>
-          <w:rStyle w:val="5yl5"/>
-          <w:rFonts w:ascii="Times New Roman" w:hAnsi="Times New Roman" w:cs="Times New Roman"/>
-          <w:sz w:val="24"/>
-        </w:rPr>
-        <w:t xml:space="preserve"> od korisnika se zahtjeva jedino osnovna informacijska pismenost. </w:t>
-      </w:r>
-    </w:p>
-    <w:p>
-      <w:pPr>
-        <w:pStyle w:val="Podnaslovv"/>
-        <w:spacing w:line="360" w:lineRule="auto"/>
-        <w:rPr>
-          <w:rStyle w:val="5yl5"/>
-          <w:rFonts w:cs="Times New Roman"/>
-          <w:sz w:val="24"/>
-        </w:rPr>
-      </w:pPr>
-      <w:r>
-        <w:rPr>
-          <w:rStyle w:val="5yl5"/>
-        </w:rPr>
-        <w:t xml:space="preserve">3.4 </w:t>
-      </w:r>
-      <w:r>
-        <w:rPr>
-          <w:rStyle w:val="5yl5"/>
-        </w:rPr>
-        <w:t>Ograničenja</w:t>
+        </w:rPr>
+        <w:t xml:space="preserve">Karakteristike korisnika </w:t>
       </w:r>
     </w:p>
     <w:p>
@@ -1664,7 +1730,7 @@
           <w:rFonts w:ascii="Times New Roman" w:hAnsi="Times New Roman" w:cs="Times New Roman"/>
           <w:sz w:val="24"/>
         </w:rPr>
-        <w:tab/>
+        <w:t>Aplikaciju može koristiti:</w:t>
       </w:r>
       <w:r>
         <w:rPr>
@@ -1672,79 +1738,85 @@
           <w:rFonts w:ascii="Times New Roman" w:hAnsi="Times New Roman" w:cs="Times New Roman"/>
           <w:sz w:val="24"/>
         </w:rPr>
-        <w:t xml:space="preserve">Aplikacija se mora moći koristiti na korisničkim desktop ili laptop računalima sa Windows 7, 8, 8.1, ili 10 operacijskim sustavima. </w:t>
-      </w:r>
-    </w:p>
-    <w:p>
-      <w:pPr>
-        <w:pStyle w:val="Podnaslovv"/>
-        <w:spacing w:line="360" w:lineRule="auto"/>
-        <w:jc w:val="both"/>
-        <w:rPr>
-          <w:rStyle w:val="5yl5"/>
-        </w:rPr>
-      </w:pPr>
-      <w:r>
-        <w:rPr>
-          <w:rStyle w:val="5yl5"/>
-        </w:rPr>
-        <w:lastRenderedPageBreak/>
-        <w:t xml:space="preserve">3.5 </w:t>
-      </w:r>
-      <w:r>
-        <w:rPr>
-          <w:rStyle w:val="5yl5"/>
-        </w:rPr>
-        <w:t>Pretpostavke</w:t>
-      </w:r>
-      <w:r>
-        <w:rPr>
-          <w:rStyle w:val="5yl5"/>
-        </w:rPr>
-        <w:t xml:space="preserve"> i zavisnosti </w:t>
-      </w:r>
-    </w:p>
-    <w:p>
-      <w:pPr>
+        <w:t xml:space="preserve"> </w:t>
+      </w:r>
+    </w:p>
+    <w:p>
+      <w:pPr>
+        <w:pStyle w:val="Odlomakpopisa"/>
+        <w:numPr>
+          <w:ilvl w:val="0"/>
+          <w:numId w:val="3"/>
+        </w:numPr>
         <w:tabs>
           <w:tab w:val="left" w:pos="673"/>
         </w:tabs>
         <w:spacing w:line="360" w:lineRule="auto"/>
         <w:jc w:val="both"/>
         <w:rPr>
-          <w:rFonts w:ascii="Times New Roman" w:hAnsi="Times New Roman" w:cs="Times New Roman"/>
-          <w:sz w:val="24"/>
-        </w:rPr>
-      </w:pPr>
-      <w:r>
-        <w:rPr>
           <w:rStyle w:val="5yl5"/>
           <w:rFonts w:ascii="Times New Roman" w:hAnsi="Times New Roman" w:cs="Times New Roman"/>
           <w:sz w:val="24"/>
         </w:rPr>
-        <w:tab/>
-      </w:r>
+      </w:pPr>
       <w:r>
         <w:rPr>
           <w:rStyle w:val="5yl5"/>
           <w:rFonts w:ascii="Times New Roman" w:hAnsi="Times New Roman" w:cs="Times New Roman"/>
           <w:sz w:val="24"/>
         </w:rPr>
-        <w:t>Pretpostavka je da će naručitelj od strane isporučitelja dobiti korisničko ime i lozinku za početak rada u sustavu.</w:t>
-      </w:r>
-    </w:p>
-    <w:p>
-      <w:pPr>
+        <w:t>Vlasnik-može koristiti sve funkcionalnosti aplikacije.</w:t>
+      </w:r>
+    </w:p>
+    <w:p>
+      <w:pPr>
+        <w:pStyle w:val="Odlomakpopisa"/>
+        <w:numPr>
+          <w:ilvl w:val="0"/>
+          <w:numId w:val="3"/>
+        </w:numPr>
         <w:tabs>
           <w:tab w:val="left" w:pos="673"/>
         </w:tabs>
         <w:spacing w:line="360" w:lineRule="auto"/>
         <w:jc w:val="both"/>
         <w:rPr>
-          <w:rFonts w:ascii="Times New Roman" w:hAnsi="Times New Roman" w:cs="Times New Roman"/>
-          <w:sz w:val="24"/>
-        </w:rPr>
-      </w:pPr>
+          <w:rStyle w:val="5yl5"/>
+          <w:rFonts w:ascii="Times New Roman" w:hAnsi="Times New Roman" w:cs="Times New Roman"/>
+          <w:sz w:val="24"/>
+        </w:rPr>
+      </w:pPr>
+      <w:r>
+        <w:rPr>
+          <w:rStyle w:val="5yl5"/>
+          <w:rFonts w:ascii="Times New Roman" w:hAnsi="Times New Roman" w:cs="Times New Roman"/>
+          <w:sz w:val="24"/>
+        </w:rPr>
+        <w:t>Zaposlenik- može koristiti sve funkcionalnosti kao i vlasnik, osim dodavanja novih zaposlenika.</w:t>
+      </w:r>
+    </w:p>
+    <w:p>
+      <w:pPr>
+        <w:pStyle w:val="Podnaslovv"/>
+        <w:spacing w:line="360" w:lineRule="auto"/>
+        <w:rPr>
+          <w:rStyle w:val="5yl5"/>
+          <w:rFonts w:cs="Times New Roman"/>
+          <w:sz w:val="24"/>
+        </w:rPr>
+      </w:pPr>
+      <w:r>
+        <w:rPr>
+          <w:rStyle w:val="5yl5"/>
+        </w:rPr>
+        <w:t xml:space="preserve">3.4 </w:t>
+      </w:r>
+      <w:r>
+        <w:rPr>
+          <w:rStyle w:val="5yl5"/>
+        </w:rPr>
+        <w:t>Ograničenja</w:t>
+      </w:r>
     </w:p>
     <w:p>
       <w:pPr>
@@ -1754,10 +1826,63 @@
         <w:spacing w:line="360" w:lineRule="auto"/>
         <w:jc w:val="both"/>
         <w:rPr>
-          <w:rFonts w:ascii="Times New Roman" w:hAnsi="Times New Roman" w:cs="Times New Roman"/>
-          <w:sz w:val="24"/>
-        </w:rPr>
-      </w:pPr>
+          <w:rStyle w:val="5yl5"/>
+          <w:rFonts w:ascii="Times New Roman" w:hAnsi="Times New Roman" w:cs="Times New Roman"/>
+          <w:sz w:val="24"/>
+        </w:rPr>
+      </w:pPr>
+      <w:r>
+        <w:rPr>
+          <w:rStyle w:val="5yl5"/>
+          <w:rFonts w:ascii="Times New Roman" w:hAnsi="Times New Roman" w:cs="Times New Roman"/>
+          <w:sz w:val="24"/>
+        </w:rPr>
+        <w:tab/>
+      </w:r>
+      <w:r>
+        <w:rPr>
+          <w:rStyle w:val="5yl5"/>
+          <w:rFonts w:ascii="Times New Roman" w:hAnsi="Times New Roman" w:cs="Times New Roman"/>
+          <w:sz w:val="24"/>
+        </w:rPr>
+        <w:t>Aplikacija se mora moći koristiti na korisničkim desktop ili laptop računalima sa Windows 7, 8, 8.1, ili 10 operacijskim sustavima</w:t>
+      </w:r>
+      <w:r>
+        <w:rPr>
+          <w:rStyle w:val="5yl5"/>
+          <w:rFonts w:ascii="Times New Roman" w:hAnsi="Times New Roman" w:cs="Times New Roman"/>
+          <w:sz w:val="24"/>
+        </w:rPr>
+        <w:t>, također, utječe i (ne)dostupnost baze podataka.</w:t>
+      </w:r>
+    </w:p>
+    <w:p>
+      <w:pPr>
+        <w:pStyle w:val="Podnaslovv"/>
+        <w:spacing w:line="360" w:lineRule="auto"/>
+        <w:jc w:val="both"/>
+        <w:rPr>
+          <w:rStyle w:val="5yl5"/>
+        </w:rPr>
+      </w:pPr>
+      <w:r>
+        <w:rPr>
+          <w:rStyle w:val="5yl5"/>
+        </w:rPr>
+        <w:t xml:space="preserve">3.5 </w:t>
+      </w:r>
+      <w:r>
+        <w:rPr>
+          <w:rStyle w:val="5yl5"/>
+        </w:rPr>
+        <w:t>Pretpostavke</w:t>
+      </w:r>
+      <w:r>
+        <w:rPr>
+          <w:rStyle w:val="5yl5"/>
+        </w:rPr>
+        <w:t xml:space="preserve"> i zavisnosti </w:t>
+      </w:r>
     </w:p>
     <w:p>
       <w:pPr>
@@ -1767,9 +1892,226 @@
         <w:spacing w:line="360" w:lineRule="auto"/>
         <w:jc w:val="both"/>
         <w:rPr>
-          <w:rFonts w:ascii="Times New Roman" w:hAnsi="Times New Roman" w:cs="Times New Roman"/>
-          <w:sz w:val="24"/>
-        </w:rPr>
+          <w:rStyle w:val="5yl5"/>
+          <w:rFonts w:ascii="Times New Roman" w:hAnsi="Times New Roman" w:cs="Times New Roman"/>
+          <w:sz w:val="24"/>
+        </w:rPr>
+      </w:pPr>
+      <w:r>
+        <w:rPr>
+          <w:rStyle w:val="5yl5"/>
+          <w:rFonts w:ascii="Times New Roman" w:hAnsi="Times New Roman" w:cs="Times New Roman"/>
+          <w:sz w:val="24"/>
+        </w:rPr>
+        <w:tab/>
+      </w:r>
+      <w:r>
+        <w:rPr>
+          <w:rStyle w:val="5yl5"/>
+          <w:rFonts w:ascii="Times New Roman" w:hAnsi="Times New Roman" w:cs="Times New Roman"/>
+          <w:sz w:val="24"/>
+        </w:rPr>
+        <w:t>Pretpostavka je da će naručitelj od strane isporučitelja dobiti korisničko ime i lozinku za početak rada u sustavu.</w:t>
+      </w:r>
+    </w:p>
+    <w:p>
+      <w:pPr>
+        <w:pStyle w:val="Naslov1"/>
+      </w:pPr>
+      <w:r>
+        <w:lastRenderedPageBreak/>
+        <w:t>Specifični zahtjevi</w:t>
+      </w:r>
+    </w:p>
+    <w:p>
+      <w:pPr>
+        <w:pStyle w:val="Naslov1"/>
+        <w:numPr>
+          <w:ilvl w:val="0"/>
+          <w:numId w:val="0"/>
+        </w:numPr>
+        <w:ind w:left="720"/>
+        <w:jc w:val="left"/>
+        <w:rPr>
+          <w:sz w:val="32"/>
+          <w:szCs w:val="32"/>
+        </w:rPr>
+      </w:pPr>
+      <w:r>
+        <w:t>4</w:t>
+      </w:r>
+      <w:r>
+        <w:rPr>
+          <w:sz w:val="32"/>
+          <w:szCs w:val="32"/>
+        </w:rPr>
+        <w:t>.1. Zahtjevi performansi</w:t>
+      </w:r>
+    </w:p>
+    <w:p>
+      <w:pPr>
+        <w:pStyle w:val="Naslov1"/>
+        <w:numPr>
+          <w:ilvl w:val="0"/>
+          <w:numId w:val="0"/>
+        </w:numPr>
+        <w:ind w:left="720"/>
+        <w:jc w:val="left"/>
+        <w:rPr>
+          <w:sz w:val="32"/>
+          <w:szCs w:val="32"/>
+        </w:rPr>
+      </w:pPr>
+    </w:p>
+    <w:p>
+      <w:pPr>
+        <w:pStyle w:val="Naslov1"/>
+        <w:numPr>
+          <w:ilvl w:val="0"/>
+          <w:numId w:val="0"/>
+        </w:numPr>
+        <w:ind w:left="720"/>
+        <w:jc w:val="left"/>
+        <w:rPr>
+          <w:sz w:val="32"/>
+          <w:szCs w:val="32"/>
+        </w:rPr>
+      </w:pPr>
+      <w:r>
+        <w:t>4</w:t>
+      </w:r>
+      <w:r>
+        <w:rPr>
+          <w:sz w:val="32"/>
+          <w:szCs w:val="32"/>
+        </w:rPr>
+        <w:t>.</w:t>
+      </w:r>
+      <w:r>
+        <w:rPr>
+          <w:sz w:val="32"/>
+          <w:szCs w:val="32"/>
+        </w:rPr>
+        <w:t>2.Logički zahtjevi nad bazom</w:t>
+      </w:r>
+    </w:p>
+    <w:p>
+      <w:pPr>
+        <w:pStyle w:val="Naslov1"/>
+        <w:numPr>
+          <w:ilvl w:val="0"/>
+          <w:numId w:val="0"/>
+        </w:numPr>
+        <w:ind w:left="720"/>
+        <w:jc w:val="left"/>
+        <w:rPr>
+          <w:sz w:val="32"/>
+          <w:szCs w:val="32"/>
+        </w:rPr>
+      </w:pPr>
+    </w:p>
+    <w:p>
+      <w:pPr>
+        <w:pStyle w:val="Naslov1"/>
+        <w:numPr>
+          <w:ilvl w:val="0"/>
+          <w:numId w:val="0"/>
+        </w:numPr>
+        <w:ind w:left="720"/>
+        <w:jc w:val="left"/>
+        <w:rPr>
+          <w:sz w:val="32"/>
+          <w:szCs w:val="32"/>
+        </w:rPr>
+      </w:pPr>
+      <w:r>
+        <w:t>4</w:t>
+      </w:r>
+      <w:r>
+        <w:rPr>
+          <w:sz w:val="32"/>
+          <w:szCs w:val="32"/>
+        </w:rPr>
+        <w:t>.</w:t>
+      </w:r>
+      <w:r>
+        <w:rPr>
+          <w:sz w:val="32"/>
+          <w:szCs w:val="32"/>
+        </w:rPr>
+        <w:t>3.Ograničenja dizajna</w:t>
+      </w:r>
+    </w:p>
+    <w:p>
+      <w:pPr>
+        <w:pStyle w:val="Naslov1"/>
+        <w:numPr>
+          <w:ilvl w:val="0"/>
+          <w:numId w:val="0"/>
+        </w:numPr>
+        <w:ind w:left="720"/>
+        <w:jc w:val="left"/>
+        <w:rPr>
+          <w:sz w:val="32"/>
+          <w:szCs w:val="32"/>
+        </w:rPr>
+      </w:pPr>
+    </w:p>
+    <w:p>
+      <w:pPr>
+        <w:pStyle w:val="Naslov1"/>
+        <w:numPr>
+          <w:ilvl w:val="0"/>
+          <w:numId w:val="0"/>
+        </w:numPr>
+        <w:ind w:left="720"/>
+        <w:jc w:val="left"/>
+        <w:rPr>
+          <w:sz w:val="32"/>
+          <w:szCs w:val="32"/>
+        </w:rPr>
+      </w:pPr>
+      <w:r>
+        <w:t>4</w:t>
+      </w:r>
+      <w:r>
+        <w:rPr>
+          <w:sz w:val="32"/>
+          <w:szCs w:val="32"/>
+        </w:rPr>
+        <w:t>.</w:t>
+      </w:r>
+      <w:r>
+        <w:rPr>
+          <w:sz w:val="32"/>
+          <w:szCs w:val="32"/>
+        </w:rPr>
+        <w:t>4.Obilježja aplikacije</w:t>
+      </w:r>
+    </w:p>
+    <w:p>
+      <w:pPr>
+        <w:pStyle w:val="Naslov1"/>
+        <w:numPr>
+          <w:ilvl w:val="0"/>
+          <w:numId w:val="0"/>
+        </w:numPr>
+        <w:ind w:left="720"/>
+        <w:jc w:val="left"/>
+        <w:rPr>
+          <w:sz w:val="32"/>
+          <w:szCs w:val="32"/>
+        </w:rPr>
+      </w:pPr>
+    </w:p>
+    <w:p>
+      <w:pPr>
+        <w:pStyle w:val="Podnaslovv"/>
+      </w:pPr>
+    </w:p>
+    <w:p>
+      <w:pPr>
+        <w:pStyle w:val="Podnaslovv"/>
       </w:pPr>
     </w:p>
     <w:p>
@@ -1787,6 +2129,45 @@
     </w:p>
     <w:p>
       <w:pPr>
+        <w:tabs>
+          <w:tab w:val="left" w:pos="673"/>
+        </w:tabs>
+        <w:spacing w:line="360" w:lineRule="auto"/>
+        <w:jc w:val="both"/>
+        <w:rPr>
+          <w:rFonts w:ascii="Times New Roman" w:hAnsi="Times New Roman" w:cs="Times New Roman"/>
+          <w:sz w:val="24"/>
+        </w:rPr>
+      </w:pPr>
+    </w:p>
+    <w:p>
+      <w:pPr>
+        <w:tabs>
+          <w:tab w:val="left" w:pos="673"/>
+        </w:tabs>
+        <w:spacing w:line="360" w:lineRule="auto"/>
+        <w:jc w:val="both"/>
+        <w:rPr>
+          <w:rFonts w:ascii="Times New Roman" w:hAnsi="Times New Roman" w:cs="Times New Roman"/>
+          <w:sz w:val="24"/>
+        </w:rPr>
+      </w:pPr>
+    </w:p>
+    <w:p>
+      <w:pPr>
+        <w:tabs>
+          <w:tab w:val="left" w:pos="673"/>
+        </w:tabs>
+        <w:spacing w:line="360" w:lineRule="auto"/>
+        <w:jc w:val="both"/>
+        <w:rPr>
+          <w:rFonts w:ascii="Times New Roman" w:hAnsi="Times New Roman" w:cs="Times New Roman"/>
+          <w:sz w:val="24"/>
+        </w:rPr>
+      </w:pPr>
+    </w:p>
+    <w:p>
+      <w:pPr>
         <w:pStyle w:val="Naslov1"/>
         <w:spacing w:line="360" w:lineRule="auto"/>
       </w:pPr>
@@ -1846,7 +2227,10 @@
       </w:pPr>
       <w:r>
         <w:lastRenderedPageBreak/>
-        <w:t>4.1 Arhitektura sustava</w:t>
+        <w:t>5</w:t>
+      </w:r>
+      <w:r>
+        <w:t>.1 Arhitektura sustava</w:t>
       </w:r>
     </w:p>
     <w:p>
@@ -1936,7 +2320,10 @@
         <w:pStyle w:val="Podnaslovv"/>
       </w:pPr>
       <w:r>
-        <w:t>4.2 Model podataka</w:t>
+        <w:t>5</w:t>
+      </w:r>
+      <w:r>
+        <w:t>.2 Model podataka</w:t>
       </w:r>
     </w:p>
     <w:p>
@@ -1951,7 +2338,16 @@
         <w:pStyle w:val="Podnaslovv"/>
       </w:pPr>
       <w:r>
-        <w:t>4.2 Dijagram klasa</w:t>
+        <w:t>5</w:t>
+      </w:r>
+      <w:r>
+        <w:t>.</w:t>
+      </w:r>
+      <w:r>
+        <w:t>3</w:t>
+      </w:r>
+      <w:r>
+        <w:t xml:space="preserve"> Dijagram klasa</w:t>
       </w:r>
     </w:p>
     <w:p>
@@ -1967,7 +2363,16 @@
       </w:pPr>
       <w:r>
         <w:lastRenderedPageBreak/>
-        <w:t>4.3 Slučajevi korištenja</w:t>
+        <w:t>5</w:t>
+      </w:r>
+      <w:r>
+        <w:t>.</w:t>
+      </w:r>
+      <w:r>
+        <w:t>4</w:t>
+      </w:r>
+      <w:r>
+        <w:t xml:space="preserve"> Slučajevi korištenja</w:t>
       </w:r>
     </w:p>
     <w:p>
@@ -1986,7 +2391,18 @@
         <w:spacing w:line="360" w:lineRule="auto"/>
       </w:pPr>
       <w:r>
-        <w:t>4.4 Dizajn korisničkog sučelja</w:t>
+        <w:t>5</w:t>
+      </w:r>
+      <w:r>
+        <w:t>.</w:t>
+      </w:r>
+      <w:r>
+        <w:t>5</w:t>
+      </w:r>
+      <w:bookmarkStart w:id="0" w:name="_GoBack"/>
+      <w:bookmarkEnd w:id="0"/>
+      <w:r>
+        <w:t xml:space="preserve"> Dizajn korisničkog sučelja</w:t>
       </w:r>
     </w:p>
     <w:p>
@@ -2463,8 +2879,240 @@
       </w:rPr>
     </w:lvl>
   </w:abstractNum>
+  <w:abstractNum w:abstractNumId="1" w15:restartNumberingAfterBreak="0">
+    <w:nsid w:val="21BF6145"/>
+    <w:multiLevelType w:val="hybridMultilevel"/>
+    <w:tmpl w:val="E15664A2"/>
+    <w:lvl w:ilvl="0" w:tplc="041A0001">
+      <w:start w:val="1"/>
+      <w:numFmt w:val="bullet"/>
+      <w:lvlText w:val=""/>
+      <w:lvlJc w:val="left"/>
+      <w:pPr>
+        <w:ind w:left="720" w:hanging="360"/>
+      </w:pPr>
+      <w:rPr>
+        <w:rFonts w:ascii="Symbol" w:hAnsi="Symbol" w:hint="default"/>
+      </w:rPr>
+    </w:lvl>
+    <w:lvl w:ilvl="1" w:tplc="041A0003" w:tentative="1">
+      <w:start w:val="1"/>
+      <w:numFmt w:val="bullet"/>
+      <w:lvlText w:val="o"/>
+      <w:lvlJc w:val="left"/>
+      <w:pPr>
+        <w:ind w:left="1440" w:hanging="360"/>
+      </w:pPr>
+      <w:rPr>
+        <w:rFonts w:ascii="Courier New" w:hAnsi="Courier New" w:cs="Courier New" w:hint="default"/>
+      </w:rPr>
+    </w:lvl>
+    <w:lvl w:ilvl="2" w:tplc="041A0005" w:tentative="1">
+      <w:start w:val="1"/>
+      <w:numFmt w:val="bullet"/>
+      <w:lvlText w:val=""/>
+      <w:lvlJc w:val="left"/>
+      <w:pPr>
+        <w:ind w:left="2160" w:hanging="360"/>
+      </w:pPr>
+      <w:rPr>
+        <w:rFonts w:ascii="Wingdings" w:hAnsi="Wingdings" w:hint="default"/>
+      </w:rPr>
+    </w:lvl>
+    <w:lvl w:ilvl="3" w:tplc="041A0001" w:tentative="1">
+      <w:start w:val="1"/>
+      <w:numFmt w:val="bullet"/>
+      <w:lvlText w:val=""/>
+      <w:lvlJc w:val="left"/>
+      <w:pPr>
+        <w:ind w:left="2880" w:hanging="360"/>
+      </w:pPr>
+      <w:rPr>
+        <w:rFonts w:ascii="Symbol" w:hAnsi="Symbol" w:hint="default"/>
+      </w:rPr>
+    </w:lvl>
+    <w:lvl w:ilvl="4" w:tplc="041A0003" w:tentative="1">
+      <w:start w:val="1"/>
+      <w:numFmt w:val="bullet"/>
+      <w:lvlText w:val="o"/>
+      <w:lvlJc w:val="left"/>
+      <w:pPr>
+        <w:ind w:left="3600" w:hanging="360"/>
+      </w:pPr>
+      <w:rPr>
+        <w:rFonts w:ascii="Courier New" w:hAnsi="Courier New" w:cs="Courier New" w:hint="default"/>
+      </w:rPr>
+    </w:lvl>
+    <w:lvl w:ilvl="5" w:tplc="041A0005" w:tentative="1">
+      <w:start w:val="1"/>
+      <w:numFmt w:val="bullet"/>
+      <w:lvlText w:val=""/>
+      <w:lvlJc w:val="left"/>
+      <w:pPr>
+        <w:ind w:left="4320" w:hanging="360"/>
+      </w:pPr>
+      <w:rPr>
+        <w:rFonts w:ascii="Wingdings" w:hAnsi="Wingdings" w:hint="default"/>
+      </w:rPr>
+    </w:lvl>
+    <w:lvl w:ilvl="6" w:tplc="041A0001" w:tentative="1">
+      <w:start w:val="1"/>
+      <w:numFmt w:val="bullet"/>
+      <w:lvlText w:val=""/>
+      <w:lvlJc w:val="left"/>
+      <w:pPr>
+        <w:ind w:left="5040" w:hanging="360"/>
+      </w:pPr>
+      <w:rPr>
+        <w:rFonts w:ascii="Symbol" w:hAnsi="Symbol" w:hint="default"/>
+      </w:rPr>
+    </w:lvl>
+    <w:lvl w:ilvl="7" w:tplc="041A0003" w:tentative="1">
+      <w:start w:val="1"/>
+      <w:numFmt w:val="bullet"/>
+      <w:lvlText w:val="o"/>
+      <w:lvlJc w:val="left"/>
+      <w:pPr>
+        <w:ind w:left="5760" w:hanging="360"/>
+      </w:pPr>
+      <w:rPr>
+        <w:rFonts w:ascii="Courier New" w:hAnsi="Courier New" w:cs="Courier New" w:hint="default"/>
+      </w:rPr>
+    </w:lvl>
+    <w:lvl w:ilvl="8" w:tplc="041A0005" w:tentative="1">
+      <w:start w:val="1"/>
+      <w:numFmt w:val="bullet"/>
+      <w:lvlText w:val=""/>
+      <w:lvlJc w:val="left"/>
+      <w:pPr>
+        <w:ind w:left="6480" w:hanging="360"/>
+      </w:pPr>
+      <w:rPr>
+        <w:rFonts w:ascii="Wingdings" w:hAnsi="Wingdings" w:hint="default"/>
+      </w:rPr>
+    </w:lvl>
+  </w:abstractNum>
+  <w:abstractNum w:abstractNumId="2" w15:restartNumberingAfterBreak="0">
+    <w:nsid w:val="6E9E7FE4"/>
+    <w:multiLevelType w:val="hybridMultilevel"/>
+    <w:tmpl w:val="58E00A34"/>
+    <w:lvl w:ilvl="0" w:tplc="041A0001">
+      <w:start w:val="1"/>
+      <w:numFmt w:val="bullet"/>
+      <w:lvlText w:val=""/>
+      <w:lvlJc w:val="left"/>
+      <w:pPr>
+        <w:ind w:left="720" w:hanging="360"/>
+      </w:pPr>
+      <w:rPr>
+        <w:rFonts w:ascii="Symbol" w:hAnsi="Symbol" w:hint="default"/>
+      </w:rPr>
+    </w:lvl>
+    <w:lvl w:ilvl="1" w:tplc="041A0003" w:tentative="1">
+      <w:start w:val="1"/>
+      <w:numFmt w:val="bullet"/>
+      <w:lvlText w:val="o"/>
+      <w:lvlJc w:val="left"/>
+      <w:pPr>
+        <w:ind w:left="1440" w:hanging="360"/>
+      </w:pPr>
+      <w:rPr>
+        <w:rFonts w:ascii="Courier New" w:hAnsi="Courier New" w:cs="Courier New" w:hint="default"/>
+      </w:rPr>
+    </w:lvl>
+    <w:lvl w:ilvl="2" w:tplc="041A0005" w:tentative="1">
+      <w:start w:val="1"/>
+      <w:numFmt w:val="bullet"/>
+      <w:lvlText w:val=""/>
+      <w:lvlJc w:val="left"/>
+      <w:pPr>
+        <w:ind w:left="2160" w:hanging="360"/>
+      </w:pPr>
+      <w:rPr>
+        <w:rFonts w:ascii="Wingdings" w:hAnsi="Wingdings" w:hint="default"/>
+      </w:rPr>
+    </w:lvl>
+    <w:lvl w:ilvl="3" w:tplc="041A0001" w:tentative="1">
+      <w:start w:val="1"/>
+      <w:numFmt w:val="bullet"/>
+      <w:lvlText w:val=""/>
+      <w:lvlJc w:val="left"/>
+      <w:pPr>
+        <w:ind w:left="2880" w:hanging="360"/>
+      </w:pPr>
+      <w:rPr>
+        <w:rFonts w:ascii="Symbol" w:hAnsi="Symbol" w:hint="default"/>
+      </w:rPr>
+    </w:lvl>
+    <w:lvl w:ilvl="4" w:tplc="041A0003" w:tentative="1">
+      <w:start w:val="1"/>
+      <w:numFmt w:val="bullet"/>
+      <w:lvlText w:val="o"/>
+      <w:lvlJc w:val="left"/>
+      <w:pPr>
+        <w:ind w:left="3600" w:hanging="360"/>
+      </w:pPr>
+      <w:rPr>
+        <w:rFonts w:ascii="Courier New" w:hAnsi="Courier New" w:cs="Courier New" w:hint="default"/>
+      </w:rPr>
+    </w:lvl>
+    <w:lvl w:ilvl="5" w:tplc="041A0005" w:tentative="1">
+      <w:start w:val="1"/>
+      <w:numFmt w:val="bullet"/>
+      <w:lvlText w:val=""/>
+      <w:lvlJc w:val="left"/>
+      <w:pPr>
+        <w:ind w:left="4320" w:hanging="360"/>
+      </w:pPr>
+      <w:rPr>
+        <w:rFonts w:ascii="Wingdings" w:hAnsi="Wingdings" w:hint="default"/>
+      </w:rPr>
+    </w:lvl>
+    <w:lvl w:ilvl="6" w:tplc="041A0001" w:tentative="1">
+      <w:start w:val="1"/>
+      <w:numFmt w:val="bullet"/>
+      <w:lvlText w:val=""/>
+      <w:lvlJc w:val="left"/>
+      <w:pPr>
+        <w:ind w:left="5040" w:hanging="360"/>
+      </w:pPr>
+      <w:rPr>
+        <w:rFonts w:ascii="Symbol" w:hAnsi="Symbol" w:hint="default"/>
+      </w:rPr>
+    </w:lvl>
+    <w:lvl w:ilvl="7" w:tplc="041A0003" w:tentative="1">
+      <w:start w:val="1"/>
+      <w:numFmt w:val="bullet"/>
+      <w:lvlText w:val="o"/>
+      <w:lvlJc w:val="left"/>
+      <w:pPr>
+        <w:ind w:left="5760" w:hanging="360"/>
+      </w:pPr>
+      <w:rPr>
+        <w:rFonts w:ascii="Courier New" w:hAnsi="Courier New" w:cs="Courier New" w:hint="default"/>
+      </w:rPr>
+    </w:lvl>
+    <w:lvl w:ilvl="8" w:tplc="041A0005" w:tentative="1">
+      <w:start w:val="1"/>
+      <w:numFmt w:val="bullet"/>
+      <w:lvlText w:val=""/>
+      <w:lvlJc w:val="left"/>
+      <w:pPr>
+        <w:ind w:left="6480" w:hanging="360"/>
+      </w:pPr>
+      <w:rPr>
+        <w:rFonts w:ascii="Wingdings" w:hAnsi="Wingdings" w:hint="default"/>
+      </w:rPr>
+    </w:lvl>
+  </w:abstractNum>
   <w:num w:numId="1">
     <w:abstractNumId w:val="0"/>
+  </w:num>
+  <w:num w:numId="2">
+    <w:abstractNumId w:val="1"/>
+  </w:num>
+  <w:num w:numId="3">
+    <w:abstractNumId w:val="2"/>
   </w:num>
 </w:numbering>
 </file>
@@ -3278,6 +3926,17 @@
       <w:szCs w:val="18"/>
     </w:rPr>
   </w:style>
+  <w:style w:type="paragraph" w:styleId="Odlomakpopisa">
+    <w:name w:val="List Paragraph"/>
+    <w:basedOn w:val="Normal"/>
+    <w:uiPriority w:val="34"/>
+    <w:qFormat/>
+    <w:rsid w:val="002C34CC"/>
+    <w:pPr>
+      <w:ind w:left="720"/>
+      <w:contextualSpacing/>
+    </w:pPr>
+  </w:style>
 </w:styles>
 </file>
 
@@ -3581,7 +4240,7 @@
 </file>
 
 <file path=customXml/itemProps1.xml><?xml version="1.0" encoding="utf-8"?>
-<ds:datastoreItem xmlns:ds="http://schemas.openxmlformats.org/officeDocument/2006/customXml" ds:itemID="{EE3893A3-22DC-496A-94D6-EFBA67F1DA74}">
+<ds:datastoreItem xmlns:ds="http://schemas.openxmlformats.org/officeDocument/2006/customXml" ds:itemID="{F9098465-C947-40CE-AC21-F8F8BB0D3F69}">
   <ds:schemaRefs>
     <ds:schemaRef ds:uri="http://schemas.openxmlformats.org/officeDocument/2006/bibliography"/>
   </ds:schemaRefs>

</xml_diff>

<commit_message>
dijagram klasa i teh dokumentacija
</commit_message>
<xml_diff>
--- a/Tehnicka dokumentacija/Tehnička dokumentacija.docx
+++ b/Tehnicka dokumentacija/Tehnička dokumentacija.docx
@@ -2239,7 +2239,7 @@
           <w:noProof/>
         </w:rPr>
         <w:drawing>
-          <wp:anchor distT="0" distB="0" distL="114300" distR="114300" simplePos="0" relativeHeight="251658240" behindDoc="0" locked="0" layoutInCell="1" allowOverlap="1" wp14:anchorId="7A9C5378" wp14:editId="359562A7">
+          <wp:anchor distT="0" distB="0" distL="114300" distR="114300" simplePos="0" relativeHeight="251658240" behindDoc="0" locked="0" layoutInCell="1" allowOverlap="1" wp14:anchorId="7A9C5378" wp14:editId="00D5A133">
             <wp:simplePos x="0" y="0"/>
             <wp:positionH relativeFrom="margin">
               <wp:align>right</wp:align>
@@ -2317,9 +2317,97 @@
     </w:p>
     <w:p>
       <w:pPr>
+        <w:spacing w:line="360" w:lineRule="auto"/>
+        <w:ind w:firstLine="708"/>
+        <w:jc w:val="both"/>
+        <w:rPr>
+          <w:rFonts w:ascii="Times New Roman" w:hAnsi="Times New Roman" w:cs="Times New Roman"/>
+          <w:sz w:val="24"/>
+        </w:rPr>
+      </w:pPr>
+    </w:p>
+    <w:p>
+      <w:pPr>
+        <w:spacing w:line="360" w:lineRule="auto"/>
+        <w:ind w:firstLine="708"/>
+        <w:jc w:val="both"/>
+        <w:rPr>
+          <w:rFonts w:ascii="Times New Roman" w:hAnsi="Times New Roman" w:cs="Times New Roman"/>
+          <w:sz w:val="24"/>
+        </w:rPr>
+      </w:pPr>
+    </w:p>
+    <w:p>
+      <w:pPr>
+        <w:spacing w:line="360" w:lineRule="auto"/>
+        <w:ind w:firstLine="708"/>
+        <w:jc w:val="both"/>
+        <w:rPr>
+          <w:rFonts w:ascii="Times New Roman" w:hAnsi="Times New Roman" w:cs="Times New Roman"/>
+          <w:sz w:val="24"/>
+        </w:rPr>
+      </w:pPr>
+    </w:p>
+    <w:p>
+      <w:pPr>
         <w:pStyle w:val="Podnaslovv"/>
       </w:pPr>
       <w:r>
+        <w:rPr>
+          <w:noProof/>
+        </w:rPr>
+        <w:lastRenderedPageBreak/>
+        <w:drawing>
+          <wp:anchor distT="0" distB="0" distL="114300" distR="114300" simplePos="0" relativeHeight="251664384" behindDoc="0" locked="0" layoutInCell="1" allowOverlap="1" wp14:anchorId="2A1F1202" wp14:editId="293ECAD8">
+            <wp:simplePos x="0" y="0"/>
+            <wp:positionH relativeFrom="margin">
+              <wp:posOffset>-133350</wp:posOffset>
+            </wp:positionH>
+            <wp:positionV relativeFrom="paragraph">
+              <wp:posOffset>354965</wp:posOffset>
+            </wp:positionV>
+            <wp:extent cx="5760720" cy="5097780"/>
+            <wp:effectExtent l="0" t="0" r="0" b="7620"/>
+            <wp:wrapTopAndBottom/>
+            <wp:docPr id="8" name="Slika 8" descr="Slika na kojoj se prikazuje snimka zaslona&#10;&#10;Opis je automatski generiran"/>
+            <wp:cNvGraphicFramePr>
+              <a:graphicFrameLocks xmlns:a="http://schemas.openxmlformats.org/drawingml/2006/main" noChangeAspect="1"/>
+            </wp:cNvGraphicFramePr>
+            <a:graphic xmlns:a="http://schemas.openxmlformats.org/drawingml/2006/main">
+              <a:graphicData uri="http://schemas.openxmlformats.org/drawingml/2006/picture">
+                <pic:pic xmlns:pic="http://schemas.openxmlformats.org/drawingml/2006/picture">
+                  <pic:nvPicPr>
+                    <pic:cNvPr id="8" name="Era Model.png"/>
+                    <pic:cNvPicPr/>
+                  </pic:nvPicPr>
+                  <pic:blipFill>
+                    <a:blip r:embed="rId11">
+                      <a:extLst>
+                        <a:ext uri="{28A0092B-C50C-407E-A947-70E740481C1C}">
+                          <a14:useLocalDpi xmlns:a14="http://schemas.microsoft.com/office/drawing/2010/main" val="0"/>
+                        </a:ext>
+                      </a:extLst>
+                    </a:blip>
+                    <a:stretch>
+                      <a:fillRect/>
+                    </a:stretch>
+                  </pic:blipFill>
+                  <pic:spPr>
+                    <a:xfrm>
+                      <a:off x="0" y="0"/>
+                      <a:ext cx="5760720" cy="5097780"/>
+                    </a:xfrm>
+                    <a:prstGeom prst="rect">
+                      <a:avLst/>
+                    </a:prstGeom>
+                  </pic:spPr>
+                </pic:pic>
+              </a:graphicData>
+            </a:graphic>
+          </wp:anchor>
+        </w:drawing>
+      </w:r>
+      <w:r>
         <w:t>5</w:t>
       </w:r>
       <w:r>
@@ -2327,16 +2415,79 @@
       </w:r>
     </w:p>
     <w:p>
+      <w:r>
+        <w:t xml:space="preserve">Era model se sastoji od pet tablica. Tablica zaposlenik sadrži sve podatke o zaposleniku teretane i ima vanjski ključ na tablicu vrsta zaposlenika koja ima svoj </w:t>
+      </w:r>
       <w:proofErr w:type="spellStart"/>
       <w:r>
-        <w:t>Dsa</w:t>
+        <w:t>id</w:t>
       </w:r>
       <w:proofErr w:type="spellEnd"/>
+      <w:r>
+        <w:t xml:space="preserve"> i naziv. Tablica klijent sadrži sve podatke o klijentu i ima vanjski ključ na tablicu članarinu. Klijent može i ne mora imat jednu članarinu. Svaki klijent ima više mjerenja stoga u tablici mjerenje imamo vanjski ključ na tablicu klijent.</w:t>
+      </w:r>
+      <w:bookmarkStart w:id="0" w:name="_GoBack"/>
+      <w:bookmarkEnd w:id="0"/>
     </w:p>
     <w:p>
       <w:pPr>
         <w:pStyle w:val="Podnaslovv"/>
       </w:pPr>
+    </w:p>
+    <w:p>
+      <w:pPr>
+        <w:pStyle w:val="Podnaslovv"/>
+      </w:pPr>
+    </w:p>
+    <w:p>
+      <w:pPr>
+        <w:pStyle w:val="Podnaslovv"/>
+      </w:pPr>
+    </w:p>
+    <w:p>
+      <w:pPr>
+        <w:pStyle w:val="Podnaslovv"/>
+      </w:pPr>
+    </w:p>
+    <w:p>
+      <w:pPr>
+        <w:pStyle w:val="Podnaslovv"/>
+      </w:pPr>
+    </w:p>
+    <w:p>
+      <w:pPr>
+        <w:pStyle w:val="Podnaslovv"/>
+      </w:pPr>
+    </w:p>
+    <w:p>
+      <w:pPr>
+        <w:pStyle w:val="Podnaslovv"/>
+      </w:pPr>
+    </w:p>
+    <w:p>
+      <w:pPr>
+        <w:pStyle w:val="Podnaslovv"/>
+      </w:pPr>
+    </w:p>
+    <w:p>
+      <w:pPr>
+        <w:pStyle w:val="Podnaslovv"/>
+      </w:pPr>
+    </w:p>
+    <w:p>
+      <w:pPr>
+        <w:pStyle w:val="Podnaslovv"/>
+      </w:pPr>
+    </w:p>
+    <w:p>
+      <w:pPr>
+        <w:pStyle w:val="Podnaslovv"/>
+      </w:pPr>
+    </w:p>
+    <w:p>
+      <w:pPr>
+        <w:pStyle w:val="Podnaslovv"/>
+      </w:pPr>
       <w:r>
         <w:t>5</w:t>
       </w:r>
@@ -2351,11 +2502,84 @@
       </w:r>
     </w:p>
     <w:p>
+      <w:r>
+        <w:t xml:space="preserve">Na dijagramu klasa su prikazane sve klase koje koristi aplikacija </w:t>
+      </w:r>
       <w:proofErr w:type="spellStart"/>
       <w:r>
-        <w:t>Ddsa</w:t>
+        <w:t>gymAdmin</w:t>
       </w:r>
       <w:proofErr w:type="spellEnd"/>
+      <w:r>
+        <w:t xml:space="preserve">. </w:t>
+      </w:r>
+      <w:r>
+        <w:t xml:space="preserve">Klase klijent i zaposlenik nasljeđuju neke zajedničke atribute od apstraktne klase osoba. Svaki klijent ima jednu članarinu, koja postoji i ako obrišemo klijenta. Klijent ima više mjerenja koja ne postoje bez njega. Klijenti, zaposlenici i članarine su spremljene u svoje repozitorije u kojima se također nalaze metode za neke jednostavne operacije nad njima. Svi ti repozitoriji se inicijaliziraju u klasi teretana, a sama klasa teretana u glavnoj formi </w:t>
+      </w:r>
+      <w:proofErr w:type="spellStart"/>
+      <w:r>
+        <w:t>gymAdmin</w:t>
+      </w:r>
+      <w:proofErr w:type="spellEnd"/>
+      <w:r>
+        <w:t>.</w:t>
+      </w:r>
+    </w:p>
+    <w:p>
+      <w:r>
+        <w:rPr>
+          <w:noProof/>
+        </w:rPr>
+        <w:drawing>
+          <wp:anchor distT="0" distB="0" distL="114300" distR="114300" simplePos="0" relativeHeight="251663360" behindDoc="0" locked="0" layoutInCell="1" allowOverlap="1" wp14:anchorId="7997D8D1" wp14:editId="6300F7FB">
+            <wp:simplePos x="0" y="0"/>
+            <wp:positionH relativeFrom="column">
+              <wp:posOffset>0</wp:posOffset>
+            </wp:positionH>
+            <wp:positionV relativeFrom="paragraph">
+              <wp:posOffset>285750</wp:posOffset>
+            </wp:positionV>
+            <wp:extent cx="5760720" cy="3676015"/>
+            <wp:effectExtent l="0" t="0" r="0" b="635"/>
+            <wp:wrapTopAndBottom/>
+            <wp:docPr id="7" name="Slika 7" descr="Slika na kojoj se prikazuje tekst&#10;&#10;Opis je automatski generiran"/>
+            <wp:cNvGraphicFramePr>
+              <a:graphicFrameLocks xmlns:a="http://schemas.openxmlformats.org/drawingml/2006/main" noChangeAspect="1"/>
+            </wp:cNvGraphicFramePr>
+            <a:graphic xmlns:a="http://schemas.openxmlformats.org/drawingml/2006/main">
+              <a:graphicData uri="http://schemas.openxmlformats.org/drawingml/2006/picture">
+                <pic:pic xmlns:pic="http://schemas.openxmlformats.org/drawingml/2006/picture">
+                  <pic:nvPicPr>
+                    <pic:cNvPr id="7" name="Dijagram klasa.png"/>
+                    <pic:cNvPicPr/>
+                  </pic:nvPicPr>
+                  <pic:blipFill>
+                    <a:blip r:embed="rId12" cstate="print">
+                      <a:extLst>
+                        <a:ext uri="{28A0092B-C50C-407E-A947-70E740481C1C}">
+                          <a14:useLocalDpi xmlns:a14="http://schemas.microsoft.com/office/drawing/2010/main" val="0"/>
+                        </a:ext>
+                      </a:extLst>
+                    </a:blip>
+                    <a:stretch>
+                      <a:fillRect/>
+                    </a:stretch>
+                  </pic:blipFill>
+                  <pic:spPr>
+                    <a:xfrm>
+                      <a:off x="0" y="0"/>
+                      <a:ext cx="5760720" cy="3676015"/>
+                    </a:xfrm>
+                    <a:prstGeom prst="rect">
+                      <a:avLst/>
+                    </a:prstGeom>
+                  </pic:spPr>
+                </pic:pic>
+              </a:graphicData>
+            </a:graphic>
+          </wp:anchor>
+        </w:drawing>
+      </w:r>
     </w:p>
     <w:p>
       <w:pPr>
@@ -2387,10 +2611,325 @@
     </w:p>
     <w:p>
       <w:pPr>
+        <w:rPr>
+          <w:b/>
+          <w:sz w:val="28"/>
+        </w:rPr>
+      </w:pPr>
+      <w:r>
+        <w:rPr>
+          <w:b/>
+          <w:sz w:val="28"/>
+        </w:rPr>
+        <w:t>Dijagram slijeda dodavanja novog mjerenja</w:t>
+      </w:r>
+      <w:r>
+        <w:rPr>
+          <w:b/>
+          <w:noProof/>
+          <w:sz w:val="28"/>
+        </w:rPr>
+        <w:drawing>
+          <wp:anchor distT="0" distB="0" distL="114300" distR="114300" simplePos="0" relativeHeight="251660288" behindDoc="0" locked="0" layoutInCell="1" allowOverlap="1" wp14:anchorId="01D208BA" wp14:editId="32A7C93C">
+            <wp:simplePos x="0" y="0"/>
+            <wp:positionH relativeFrom="column">
+              <wp:posOffset>0</wp:posOffset>
+            </wp:positionH>
+            <wp:positionV relativeFrom="paragraph">
+              <wp:posOffset>332740</wp:posOffset>
+            </wp:positionV>
+            <wp:extent cx="5760720" cy="4361815"/>
+            <wp:effectExtent l="0" t="0" r="0" b="635"/>
+            <wp:wrapTopAndBottom/>
+            <wp:docPr id="3" name="Slika 3" descr="Slika na kojoj se prikazuje snimka zaslona&#10;&#10;Opis je automatski generiran"/>
+            <wp:cNvGraphicFramePr>
+              <a:graphicFrameLocks xmlns:a="http://schemas.openxmlformats.org/drawingml/2006/main" noChangeAspect="1"/>
+            </wp:cNvGraphicFramePr>
+            <a:graphic xmlns:a="http://schemas.openxmlformats.org/drawingml/2006/main">
+              <a:graphicData uri="http://schemas.openxmlformats.org/drawingml/2006/picture">
+                <pic:pic xmlns:pic="http://schemas.openxmlformats.org/drawingml/2006/picture">
+                  <pic:nvPicPr>
+                    <pic:cNvPr id="3" name="Dijagram slijeda - dodavanje novog mjerenja.png"/>
+                    <pic:cNvPicPr/>
+                  </pic:nvPicPr>
+                  <pic:blipFill>
+                    <a:blip r:embed="rId13">
+                      <a:extLst>
+                        <a:ext uri="{28A0092B-C50C-407E-A947-70E740481C1C}">
+                          <a14:useLocalDpi xmlns:a14="http://schemas.microsoft.com/office/drawing/2010/main" val="0"/>
+                        </a:ext>
+                      </a:extLst>
+                    </a:blip>
+                    <a:stretch>
+                      <a:fillRect/>
+                    </a:stretch>
+                  </pic:blipFill>
+                  <pic:spPr>
+                    <a:xfrm>
+                      <a:off x="0" y="0"/>
+                      <a:ext cx="5760720" cy="4361815"/>
+                    </a:xfrm>
+                    <a:prstGeom prst="rect">
+                      <a:avLst/>
+                    </a:prstGeom>
+                  </pic:spPr>
+                </pic:pic>
+              </a:graphicData>
+            </a:graphic>
+          </wp:anchor>
+        </w:drawing>
+      </w:r>
+    </w:p>
+    <w:p>
+      <w:r>
+        <w:t xml:space="preserve">Dijagram slijeda aktivnosti dodavanja novog mjerenja za klijenta prikazuje slijed aktivnosti između zaposlenika i aplikacije prilikom dodavanja novog mjerenja za određenog klijenta. Zaposlenik u formi klijenti gdje se nalazi popis klijenata, traži određenog klijenta tako da upiše njegovo ime i prezime. Kada ga upiše iz repozitorija klijenata se dohvaća klijent s tim imenom i prezimenom. Na formi se zatim prikazuje gumb mjerenja na koji klikne zaposlenik. Klikom na taj gumb otvara se forma Mjerenja i dohvaćaju se sva mjerenja od klijenta kako bi se mogli prikazat grafovi i kako bi se mogao vidjet napredak klijenta. Forma se osvježava. Zaposlenik unosi visinu i težinu i klikom na gumb dodaj, dodaje to mjerenje klijentu. Zatim se forma osvježava i vide se prošla mjerenja i upravo dodano mjerenje. </w:t>
+      </w:r>
+    </w:p>
+    <w:p/>
+    <w:p/>
+    <w:p/>
+    <w:p/>
+    <w:p/>
+    <w:p/>
+    <w:p/>
+    <w:p>
+      <w:pPr>
+        <w:rPr>
+          <w:b/>
+        </w:rPr>
+      </w:pPr>
+      <w:r>
+        <w:rPr>
+          <w:b/>
+          <w:noProof/>
+        </w:rPr>
+        <w:lastRenderedPageBreak/>
+        <w:drawing>
+          <wp:anchor distT="0" distB="0" distL="114300" distR="114300" simplePos="0" relativeHeight="251661312" behindDoc="0" locked="0" layoutInCell="1" allowOverlap="1" wp14:anchorId="6180504F" wp14:editId="21576004">
+            <wp:simplePos x="0" y="0"/>
+            <wp:positionH relativeFrom="margin">
+              <wp:align>right</wp:align>
+            </wp:positionH>
+            <wp:positionV relativeFrom="paragraph">
+              <wp:posOffset>194310</wp:posOffset>
+            </wp:positionV>
+            <wp:extent cx="5760720" cy="3770630"/>
+            <wp:effectExtent l="0" t="0" r="0" b="1270"/>
+            <wp:wrapTopAndBottom/>
+            <wp:docPr id="5" name="Slika 5" descr="Slika na kojoj se prikazuje karta&#10;&#10;Opis je automatski generiran"/>
+            <wp:cNvGraphicFramePr>
+              <a:graphicFrameLocks xmlns:a="http://schemas.openxmlformats.org/drawingml/2006/main" noChangeAspect="1"/>
+            </wp:cNvGraphicFramePr>
+            <a:graphic xmlns:a="http://schemas.openxmlformats.org/drawingml/2006/main">
+              <a:graphicData uri="http://schemas.openxmlformats.org/drawingml/2006/picture">
+                <pic:pic xmlns:pic="http://schemas.openxmlformats.org/drawingml/2006/picture">
+                  <pic:nvPicPr>
+                    <pic:cNvPr id="5" name="Dijagram slijeda - azuriranje statusa klijenta.png"/>
+                    <pic:cNvPicPr/>
+                  </pic:nvPicPr>
+                  <pic:blipFill>
+                    <a:blip r:embed="rId14">
+                      <a:extLst>
+                        <a:ext uri="{28A0092B-C50C-407E-A947-70E740481C1C}">
+                          <a14:useLocalDpi xmlns:a14="http://schemas.microsoft.com/office/drawing/2010/main" val="0"/>
+                        </a:ext>
+                      </a:extLst>
+                    </a:blip>
+                    <a:stretch>
+                      <a:fillRect/>
+                    </a:stretch>
+                  </pic:blipFill>
+                  <pic:spPr>
+                    <a:xfrm>
+                      <a:off x="0" y="0"/>
+                      <a:ext cx="5760720" cy="3770630"/>
+                    </a:xfrm>
+                    <a:prstGeom prst="rect">
+                      <a:avLst/>
+                    </a:prstGeom>
+                  </pic:spPr>
+                </pic:pic>
+              </a:graphicData>
+            </a:graphic>
+          </wp:anchor>
+        </w:drawing>
+      </w:r>
+      <w:r>
+        <w:rPr>
+          <w:b/>
+        </w:rPr>
+        <w:t>Dijagram slijeda ažuriranja statusa klijenta</w:t>
+      </w:r>
+    </w:p>
+    <w:p>
+      <w:r>
+        <w:t xml:space="preserve">Zaposlenik u glavnoj formi </w:t>
+      </w:r>
+      <w:proofErr w:type="spellStart"/>
+      <w:r>
+        <w:t>gymAdmin</w:t>
+      </w:r>
+      <w:proofErr w:type="spellEnd"/>
+      <w:r>
+        <w:t xml:space="preserve"> klikne na formu klijenti koja dohvaća sve klijente iz repozitorija. Zaposlenik odabire klijenta za kojeg želi ažurirati status članarine. Zatim se otvara forma detaljno koja dohvaća podatke o odabranom klijentu iz repozitorija i prikazuje ih. Zaposlenik klikne na gumb ažuriraj status i otvori se nova forma gdje odabire željenu članarinu. Obavlja se provjera je li klijentu istekla članarina. Ako je istekla, ažurira se status klijenta i zaposleniku se ispisuje poruka uspjeha koju mora potvrdit. Ako nije istekla onda se samo prikazuje poruka neuspjeha. Na kraju se osvježava forma.</w:t>
+      </w:r>
+    </w:p>
+    <w:p/>
+    <w:p/>
+    <w:p/>
+    <w:p/>
+    <w:p/>
+    <w:p/>
+    <w:p/>
+    <w:p/>
+    <w:p/>
+    <w:p/>
+    <w:p/>
+    <w:p/>
+    <w:p>
+      <w:pPr>
+        <w:rPr>
+          <w:b/>
+        </w:rPr>
+      </w:pPr>
+      <w:r>
+        <w:rPr>
+          <w:b/>
+          <w:noProof/>
+        </w:rPr>
+        <w:lastRenderedPageBreak/>
+        <w:drawing>
+          <wp:anchor distT="0" distB="0" distL="114300" distR="114300" simplePos="0" relativeHeight="251662336" behindDoc="0" locked="0" layoutInCell="1" allowOverlap="1" wp14:anchorId="31A0B1B0" wp14:editId="7EC47D0D">
+            <wp:simplePos x="0" y="0"/>
+            <wp:positionH relativeFrom="margin">
+              <wp:posOffset>-9525</wp:posOffset>
+            </wp:positionH>
+            <wp:positionV relativeFrom="paragraph">
+              <wp:posOffset>288290</wp:posOffset>
+            </wp:positionV>
+            <wp:extent cx="5760720" cy="4704080"/>
+            <wp:effectExtent l="0" t="0" r="0" b="1270"/>
+            <wp:wrapTopAndBottom/>
+            <wp:docPr id="6" name="Slika 6" descr="Slika na kojoj se prikazuje snimka zaslona&#10;&#10;Opis je automatski generiran"/>
+            <wp:cNvGraphicFramePr>
+              <a:graphicFrameLocks xmlns:a="http://schemas.openxmlformats.org/drawingml/2006/main" noChangeAspect="1"/>
+            </wp:cNvGraphicFramePr>
+            <a:graphic xmlns:a="http://schemas.openxmlformats.org/drawingml/2006/main">
+              <a:graphicData uri="http://schemas.openxmlformats.org/drawingml/2006/picture">
+                <pic:pic xmlns:pic="http://schemas.openxmlformats.org/drawingml/2006/picture">
+                  <pic:nvPicPr>
+                    <pic:cNvPr id="6" name="Dijagram slijeda - dodavanje_klijenta.png"/>
+                    <pic:cNvPicPr/>
+                  </pic:nvPicPr>
+                  <pic:blipFill>
+                    <a:blip r:embed="rId15">
+                      <a:extLst>
+                        <a:ext uri="{28A0092B-C50C-407E-A947-70E740481C1C}">
+                          <a14:useLocalDpi xmlns:a14="http://schemas.microsoft.com/office/drawing/2010/main" val="0"/>
+                        </a:ext>
+                      </a:extLst>
+                    </a:blip>
+                    <a:stretch>
+                      <a:fillRect/>
+                    </a:stretch>
+                  </pic:blipFill>
+                  <pic:spPr>
+                    <a:xfrm>
+                      <a:off x="0" y="0"/>
+                      <a:ext cx="5760720" cy="4704080"/>
+                    </a:xfrm>
+                    <a:prstGeom prst="rect">
+                      <a:avLst/>
+                    </a:prstGeom>
+                  </pic:spPr>
+                </pic:pic>
+              </a:graphicData>
+            </a:graphic>
+          </wp:anchor>
+        </w:drawing>
+      </w:r>
+      <w:r>
+        <w:rPr>
+          <w:b/>
+        </w:rPr>
+        <w:t>Dijagram slijeda unosa novog klijenta</w:t>
+      </w:r>
+    </w:p>
+    <w:p>
+      <w:pPr>
+        <w:rPr>
+          <w:b/>
+        </w:rPr>
+      </w:pPr>
+    </w:p>
+    <w:p>
+      <w:r>
+        <w:t>Klijent od zaposlenika zahtjeva članstvo. Zaposlenik od klijenta traži njegove osobne podatke (ime, prezime, broj mobitela, …) Kada zaposlenik dobije osobne podatke od klijenta, klikne na gumb Dodaj novog koji otvara formu Novi klijent. Zaposlenik ispunjava formu podacima i klikne na gumb dodaj. Zatim se obavi provjera da se vidi postoji li već klijent u repozitoriju. Ako postoji prikaže se poruka neuspjeha koju zaposlenik mora potvrditi. Ako ne postoji, onda se klijent dodaje u repozitorij i prikaže se poruka uspjeha koju zaposlenik mora potvrditi.</w:t>
+      </w:r>
+    </w:p>
+    <w:p>
+      <w:pPr>
+        <w:rPr>
+          <w:b/>
+        </w:rPr>
+      </w:pPr>
+    </w:p>
+    <w:p>
+      <w:pPr>
+        <w:rPr>
+          <w:b/>
+        </w:rPr>
+      </w:pPr>
+    </w:p>
+    <w:p>
+      <w:pPr>
+        <w:rPr>
+          <w:b/>
+        </w:rPr>
+      </w:pPr>
+    </w:p>
+    <w:p>
+      <w:pPr>
+        <w:rPr>
+          <w:b/>
+        </w:rPr>
+      </w:pPr>
+    </w:p>
+    <w:p>
+      <w:pPr>
+        <w:rPr>
+          <w:b/>
+        </w:rPr>
+      </w:pPr>
+    </w:p>
+    <w:p>
+      <w:pPr>
+        <w:rPr>
+          <w:b/>
+        </w:rPr>
+      </w:pPr>
+    </w:p>
+    <w:p>
+      <w:pPr>
+        <w:rPr>
+          <w:b/>
+        </w:rPr>
+      </w:pPr>
+    </w:p>
+    <w:p>
+      <w:pPr>
+        <w:rPr>
+          <w:b/>
+        </w:rPr>
+      </w:pPr>
+    </w:p>
+    <w:p>
+      <w:pPr>
         <w:pStyle w:val="Podnaslovv"/>
         <w:spacing w:line="360" w:lineRule="auto"/>
       </w:pPr>
       <w:r>
+        <w:lastRenderedPageBreak/>
         <w:t>5</w:t>
       </w:r>
       <w:r>
@@ -2399,8 +2938,6 @@
       <w:r>
         <w:t>5</w:t>
       </w:r>
-      <w:bookmarkStart w:id="0" w:name="_GoBack"/>
-      <w:bookmarkEnd w:id="0"/>
       <w:r>
         <w:t xml:space="preserve"> Dizajn korisničkog sučelja</w:t>
       </w:r>
@@ -2525,7 +3062,7 @@
                     <pic:cNvPicPr/>
                   </pic:nvPicPr>
                   <pic:blipFill>
-                    <a:blip r:embed="rId11">
+                    <a:blip r:embed="rId16">
                       <a:extLst>
                         <a:ext uri="{28A0092B-C50C-407E-A947-70E740481C1C}">
                           <a14:useLocalDpi xmlns:a14="http://schemas.microsoft.com/office/drawing/2010/main" val="0"/>
@@ -2564,7 +3101,23 @@
           <w:rFonts w:ascii="Times New Roman" w:hAnsi="Times New Roman" w:cs="Times New Roman"/>
           <w:sz w:val="24"/>
         </w:rPr>
-        <w:t xml:space="preserve">: Wireframe jednog </w:t>
+        <w:t xml:space="preserve">: </w:t>
+      </w:r>
+      <w:proofErr w:type="spellStart"/>
+      <w:r>
+        <w:rPr>
+          <w:rFonts w:ascii="Times New Roman" w:hAnsi="Times New Roman" w:cs="Times New Roman"/>
+          <w:sz w:val="24"/>
+        </w:rPr>
+        <w:t>Wireframe</w:t>
+      </w:r>
+      <w:proofErr w:type="spellEnd"/>
+      <w:r>
+        <w:rPr>
+          <w:rFonts w:ascii="Times New Roman" w:hAnsi="Times New Roman" w:cs="Times New Roman"/>
+          <w:sz w:val="24"/>
+        </w:rPr>
+        <w:t xml:space="preserve"> jednog </w:t>
       </w:r>
       <w:r>
         <w:rPr>
@@ -2668,7 +3221,6 @@
           <w:rFonts w:ascii="Times New Roman" w:hAnsi="Times New Roman" w:cs="Times New Roman"/>
           <w:sz w:val="24"/>
         </w:rPr>
-        <w:lastRenderedPageBreak/>
         <w:t xml:space="preserve">                                                </w:t>
       </w:r>
       <w:r>
@@ -4240,7 +4792,7 @@
 </file>
 
 <file path=customXml/itemProps1.xml><?xml version="1.0" encoding="utf-8"?>
-<ds:datastoreItem xmlns:ds="http://schemas.openxmlformats.org/officeDocument/2006/customXml" ds:itemID="{F9098465-C947-40CE-AC21-F8F8BB0D3F69}">
+<ds:datastoreItem xmlns:ds="http://schemas.openxmlformats.org/officeDocument/2006/customXml" ds:itemID="{57D433AB-3F2F-4071-AA93-BCD02B0CFFD7}">
   <ds:schemaRefs>
     <ds:schemaRef ds:uri="http://schemas.openxmlformats.org/officeDocument/2006/bibliography"/>
   </ds:schemaRefs>

</xml_diff>